<commit_message>
Changes done for rejection reasons when producttypeid 6 or 7 selected along with occupationtypeid = 1
</commit_message>
<xml_diff>
--- a/PriyaStatusUpdates/StatusUpdatesAsOnFeb7.docx
+++ b/PriyaStatusUpdates/StatusUpdatesAsOnFeb7.docx
@@ -3,16 +3,31 @@
 <w:document xmlns:wpc="http://schemas.microsoft.com/office/word/2010/wordprocessingCanvas" xmlns:cx="http://schemas.microsoft.com/office/drawing/2014/chartex" xmlns:cx1="http://schemas.microsoft.com/office/drawing/2015/9/8/chartex" xmlns:mc="http://schemas.openxmlformats.org/markup-compatibility/2006" xmlns:o="urn:schemas-microsoft-com:office:office" xmlns:r="http://schemas.openxmlformats.org/officeDocument/2006/relationships" xmlns:m="http://schemas.openxmlformats.org/officeDocument/2006/math" xmlns:v="urn:schemas-microsoft-com:vml" xmlns:wp14="http://schemas.microsoft.com/office/word/2010/wordprocessingDrawing" xmlns:wp="http://schemas.openxmlformats.org/drawingml/2006/wordprocessingDrawing" xmlns:w10="urn:schemas-microsoft-com:office:word" xmlns:w="http://schemas.openxmlformats.org/wordprocessingml/2006/main" xmlns:w14="http://schemas.microsoft.com/office/word/2010/wordml" xmlns:w15="http://schemas.microsoft.com/office/word/2012/wordml" xmlns:w16se="http://schemas.microsoft.com/office/word/2015/wordml/symex" xmlns:wpg="http://schemas.microsoft.com/office/word/2010/wordprocessingGroup" xmlns:wpi="http://schemas.microsoft.com/office/word/2010/wordprocessingInk" xmlns:wne="http://schemas.microsoft.com/office/word/2006/wordml" xmlns:wps="http://schemas.microsoft.com/office/word/2010/wordprocessingShape" mc:Ignorable="w14 w15 w16se wp14">
   <w:body>
     <w:p>
-      <w:pPr>
+      <w:r>
         <w:rPr>
           <w:noProof/>
         </w:rPr>
-      </w:pPr>
-      <w:r>
-        <w:rPr>
-          <w:noProof/>
-        </w:rPr>
-        <w:t>When loantypeid = 1 or , under producttype, only 5 options are shown</w:t>
+        <w:t xml:space="preserve">When loantypeid = 1 or , </w:t>
+      </w:r>
+      <w:r>
+        <w:t>except</w:t>
+      </w:r>
+      <w:r>
+        <w:t xml:space="preserve"> </w:t>
+      </w:r>
+      <w:proofErr w:type="spellStart"/>
+      <w:r>
+        <w:t>producttypeid</w:t>
+      </w:r>
+      <w:proofErr w:type="spellEnd"/>
+      <w:r>
+        <w:t xml:space="preserve"> 6 and 7</w:t>
+      </w:r>
+      <w:r>
+        <w:t>, others</w:t>
+      </w:r>
+      <w:r>
+        <w:t xml:space="preserve"> are shown</w:t>
       </w:r>
     </w:p>
     <w:p>
@@ -21,10 +36,10 @@
           <w:noProof/>
         </w:rPr>
         <w:drawing>
-          <wp:inline distT="0" distB="0" distL="0" distR="0" wp14:anchorId="672D2BE6" wp14:editId="39D77C8B">
+          <wp:inline distT="0" distB="0" distL="0" distR="0" wp14:anchorId="719E9564" wp14:editId="73288DFE">
             <wp:extent cx="5943600" cy="3341370"/>
             <wp:effectExtent l="0" t="0" r="0" b="0"/>
-            <wp:docPr id="1" name="Picture 1"/>
+            <wp:docPr id="4" name="Picture 4"/>
             <wp:cNvGraphicFramePr>
               <a:graphicFrameLocks xmlns:a="http://schemas.openxmlformats.org/drawingml/2006/main" noChangeAspect="1"/>
             </wp:cNvGraphicFramePr>
@@ -57,6 +72,21 @@
         </w:drawing>
       </w:r>
     </w:p>
+    <w:p>
+      <w:r>
+        <w:t xml:space="preserve">In the view part , some </w:t>
+      </w:r>
+      <w:proofErr w:type="spellStart"/>
+      <w:r>
+        <w:t>css</w:t>
+      </w:r>
+      <w:proofErr w:type="spellEnd"/>
+      <w:r>
+        <w:t xml:space="preserve"> changes need to be applied</w:t>
+      </w:r>
+      <w:bookmarkStart w:id="0" w:name="_GoBack"/>
+      <w:bookmarkEnd w:id="0"/>
+    </w:p>
     <w:p/>
     <w:p>
       <w:r>
@@ -68,7 +98,18 @@
       </w:r>
       <w:proofErr w:type="spellEnd"/>
       <w:r>
-        <w:t xml:space="preserve"> = 3, all 7 options are shown</w:t>
+        <w:t xml:space="preserve"> = 3, </w:t>
+      </w:r>
+      <w:r>
+        <w:t xml:space="preserve">only </w:t>
+      </w:r>
+      <w:proofErr w:type="spellStart"/>
+      <w:r>
+        <w:t>producttypeid</w:t>
+      </w:r>
+      <w:proofErr w:type="spellEnd"/>
+      <w:r>
+        <w:t xml:space="preserve"> 6 and 7 are shown</w:t>
       </w:r>
     </w:p>
     <w:p>
@@ -77,10 +118,10 @@
           <w:noProof/>
         </w:rPr>
         <w:drawing>
-          <wp:inline distT="0" distB="0" distL="0" distR="0" wp14:anchorId="77CDF227" wp14:editId="5002549B">
+          <wp:inline distT="0" distB="0" distL="0" distR="0" wp14:anchorId="4920DA80" wp14:editId="65E3A794">
             <wp:extent cx="5943600" cy="3341370"/>
             <wp:effectExtent l="0" t="0" r="0" b="0"/>
-            <wp:docPr id="2" name="Picture 2"/>
+            <wp:docPr id="1" name="Picture 1"/>
             <wp:cNvGraphicFramePr>
               <a:graphicFrameLocks xmlns:a="http://schemas.openxmlformats.org/drawingml/2006/main" noChangeAspect="1"/>
             </wp:cNvGraphicFramePr>
@@ -448,13 +489,16 @@
         <w:t xml:space="preserve"> “</w:t>
       </w:r>
       <w:r>
-        <w:t>https://github.com/Priyaraj12/DatabaseScripts.git</w:t>
-      </w:r>
+        <w:t>https://github.com/Priyaraj12/</w:t>
+      </w:r>
+      <w:proofErr w:type="spellStart"/>
+      <w:r>
+        <w:t>DatabaseScripts.git</w:t>
+      </w:r>
+      <w:proofErr w:type="spellEnd"/>
       <w:r>
         <w:t>”</w:t>
       </w:r>
-      <w:bookmarkStart w:id="0" w:name="_GoBack"/>
-      <w:bookmarkEnd w:id="0"/>
     </w:p>
     <w:p/>
     <w:sectPr>

</xml_diff>